<commit_message>
End of Sep 4
</commit_message>
<xml_diff>
--- a/[Week 3] September 4/Ch2-Quiz-2.docx
+++ b/[Week 3] September 4/Ch2-Quiz-2.docx
@@ -3,23 +3,26 @@
 <w:document xmlns:wpc="http://schemas.microsoft.com/office/word/2010/wordprocessingCanvas" xmlns:cx="http://schemas.microsoft.com/office/drawing/2014/chartex" xmlns:cx1="http://schemas.microsoft.com/office/drawing/2015/9/8/chartex" xmlns:cx2="http://schemas.microsoft.com/office/drawing/2015/10/21/chartex" xmlns:cx3="http://schemas.microsoft.com/office/drawing/2016/5/9/chartex" xmlns:cx4="http://schemas.microsoft.com/office/drawing/2016/5/10/chartex" xmlns:cx5="http://schemas.microsoft.com/office/drawing/2016/5/11/chartex" xmlns:cx6="http://schemas.microsoft.com/office/drawing/2016/5/12/chartex" xmlns:cx7="http://schemas.microsoft.com/office/drawing/2016/5/13/chartex" xmlns:cx8="http://schemas.microsoft.com/office/drawing/2016/5/14/chartex" xmlns:mc="http://schemas.openxmlformats.org/markup-compatibility/2006" xmlns:aink="http://schemas.microsoft.com/office/drawing/2016/ink" xmlns:am3d="http://schemas.microsoft.com/office/drawing/2017/model3d" xmlns:o="urn:schemas-microsoft-com:office:office" xmlns:r="http://schemas.openxmlformats.org/officeDocument/2006/relationships" xmlns:m="http://schemas.openxmlformats.org/officeDocument/2006/math" xmlns:v="urn:schemas-microsoft-com:vml" xmlns:wp14="http://schemas.microsoft.com/office/word/2010/wordprocessingDrawing" xmlns:wp="http://schemas.openxmlformats.org/drawingml/2006/wordprocessingDrawing" xmlns:w10="urn:schemas-microsoft-com:office:word" xmlns:w="http://schemas.openxmlformats.org/wordprocessingml/2006/main" xmlns:w14="http://schemas.microsoft.com/office/word/2010/wordml" xmlns:w15="http://schemas.microsoft.com/office/word/2012/wordml" xmlns:w16cid="http://schemas.microsoft.com/office/word/2016/wordml/cid" xmlns:w16se="http://schemas.microsoft.com/office/word/2015/wordml/symex" xmlns:wpg="http://schemas.microsoft.com/office/word/2010/wordprocessingGroup" xmlns:wpi="http://schemas.microsoft.com/office/word/2010/wordprocessingInk" xmlns:wne="http://schemas.microsoft.com/office/word/2006/wordml" xmlns:wps="http://schemas.microsoft.com/office/word/2010/wordprocessingShape" mc:Ignorable="w14 w15 w16se w16cid wp14">
   <w:body>
     <w:p>
-      <w:r>
-        <w:t xml:space="preserve">1) </w:t>
-      </w:r>
+      <w:pPr>
+        <w:pStyle w:val="ListParagraph"/>
+        <w:numPr>
+          <w:ilvl w:val="0"/>
+          <w:numId w:val="1"/>
+        </w:numPr>
+      </w:pPr>
       <w:proofErr w:type="spellStart"/>
       <w:r>
+        <w:t>RequiredSpending</w:t>
+      </w:r>
+      <w:proofErr w:type="spellEnd"/>
+      <w:r>
+        <w:t xml:space="preserve"> ﻿→ </w:t>
+      </w:r>
+      <w:bookmarkStart w:id="0" w:name="_GoBack"/>
+      <w:bookmarkEnd w:id="0"/>
+      <w:proofErr w:type="spellStart"/>
+      <w:r>
         <w:t>CashBackBonus</w:t>
-      </w:r>
-      <w:proofErr w:type="spellEnd"/>
-      <w:r>
-        <w:t xml:space="preserve"> ﻿→ </w:t>
-      </w:r>
-      <w:proofErr w:type="spellStart"/>
-      <w:r>
-        <w:t>Required</w:t>
-      </w:r>
-      <w:r>
-        <w:t>Spending</w:t>
       </w:r>
       <w:proofErr w:type="spellEnd"/>
     </w:p>
@@ -44,11 +47,24 @@
       </w:r>
       <w:proofErr w:type="spellStart"/>
       <w:r>
-        <w:t>CashBackBonus</w:t>
+        <w:rPr>
+          <w:rFonts w:ascii="Calibri" w:hAnsi="Calibri" w:cs="Calibri"/>
+          <w:color w:val="000000"/>
+          <w:shd w:val="clear" w:color="auto" w:fill="FFFFFF"/>
+        </w:rPr>
+        <w:t>RequiredSpending</w:t>
       </w:r>
       <w:proofErr w:type="spellEnd"/>
       <w:r>
-        <w:t xml:space="preserve"> is the determinant.</w:t>
+        <w:rPr>
+          <w:rFonts w:ascii="Calibri" w:hAnsi="Calibri" w:cs="Calibri"/>
+          <w:color w:val="000000"/>
+          <w:shd w:val="clear" w:color="auto" w:fill="FFFFFF"/>
+        </w:rPr>
+        <w:t xml:space="preserve"> </w:t>
+      </w:r>
+      <w:r>
+        <w:t>is the determinant.</w:t>
       </w:r>
     </w:p>
     <w:p>
@@ -72,7 +88,7 @@
                     <pic:cNvPicPr/>
                   </pic:nvPicPr>
                   <pic:blipFill>
-                    <a:blip r:embed="rId4"/>
+                    <a:blip r:embed="rId5"/>
                     <a:stretch>
                       <a:fillRect/>
                     </a:stretch>
@@ -127,8 +143,6 @@
       <w:r>
         <w:t>2) Normalization process is used to create tables that have only one themes by finding the relationships in the table.</w:t>
       </w:r>
-      <w:bookmarkStart w:id="0" w:name="_GoBack"/>
-      <w:bookmarkEnd w:id="0"/>
     </w:p>
     <w:sectPr>
       <w:pgSz w:w="12240" w:h="15840"/>
@@ -138,6 +152,103 @@
     </w:sectPr>
   </w:body>
 </w:document>
+</file>
+
+<file path=word/numbering.xml><?xml version="1.0" encoding="utf-8"?>
+<w:numbering xmlns:wpc="http://schemas.microsoft.com/office/word/2010/wordprocessingCanvas" xmlns:cx="http://schemas.microsoft.com/office/drawing/2014/chartex" xmlns:cx1="http://schemas.microsoft.com/office/drawing/2015/9/8/chartex" xmlns:cx2="http://schemas.microsoft.com/office/drawing/2015/10/21/chartex" xmlns:cx3="http://schemas.microsoft.com/office/drawing/2016/5/9/chartex" xmlns:cx4="http://schemas.microsoft.com/office/drawing/2016/5/10/chartex" xmlns:cx5="http://schemas.microsoft.com/office/drawing/2016/5/11/chartex" xmlns:cx6="http://schemas.microsoft.com/office/drawing/2016/5/12/chartex" xmlns:cx7="http://schemas.microsoft.com/office/drawing/2016/5/13/chartex" xmlns:cx8="http://schemas.microsoft.com/office/drawing/2016/5/14/chartex" xmlns:mc="http://schemas.openxmlformats.org/markup-compatibility/2006" xmlns:aink="http://schemas.microsoft.com/office/drawing/2016/ink" xmlns:am3d="http://schemas.microsoft.com/office/drawing/2017/model3d" xmlns:o="urn:schemas-microsoft-com:office:office" xmlns:r="http://schemas.openxmlformats.org/officeDocument/2006/relationships" xmlns:m="http://schemas.openxmlformats.org/officeDocument/2006/math" xmlns:v="urn:schemas-microsoft-com:vml" xmlns:wp14="http://schemas.microsoft.com/office/word/2010/wordprocessingDrawing" xmlns:wp="http://schemas.openxmlformats.org/drawingml/2006/wordprocessingDrawing" xmlns:w10="urn:schemas-microsoft-com:office:word" xmlns:w="http://schemas.openxmlformats.org/wordprocessingml/2006/main" xmlns:w14="http://schemas.microsoft.com/office/word/2010/wordml" xmlns:w15="http://schemas.microsoft.com/office/word/2012/wordml" xmlns:w16cid="http://schemas.microsoft.com/office/word/2016/wordml/cid" xmlns:w16se="http://schemas.microsoft.com/office/word/2015/wordml/symex" xmlns:wpg="http://schemas.microsoft.com/office/word/2010/wordprocessingGroup" xmlns:wpi="http://schemas.microsoft.com/office/word/2010/wordprocessingInk" xmlns:wne="http://schemas.microsoft.com/office/word/2006/wordml" xmlns:wps="http://schemas.microsoft.com/office/word/2010/wordprocessingShape" mc:Ignorable="w14 w15 w16se w16cid wp14">
+  <w:abstractNum w:abstractNumId="0" w15:restartNumberingAfterBreak="0">
+    <w:nsid w:val="44181145"/>
+    <w:multiLevelType w:val="hybridMultilevel"/>
+    <w:tmpl w:val="FFDE974E"/>
+    <w:lvl w:ilvl="0" w:tplc="04090011">
+      <w:start w:val="1"/>
+      <w:numFmt w:val="decimal"/>
+      <w:lvlText w:val="%1)"/>
+      <w:lvlJc w:val="left"/>
+      <w:pPr>
+        <w:ind w:left="720" w:hanging="360"/>
+      </w:pPr>
+      <w:rPr>
+        <w:rFonts w:hint="default"/>
+      </w:rPr>
+    </w:lvl>
+    <w:lvl w:ilvl="1" w:tplc="04090019" w:tentative="1">
+      <w:start w:val="1"/>
+      <w:numFmt w:val="lowerLetter"/>
+      <w:lvlText w:val="%2."/>
+      <w:lvlJc w:val="left"/>
+      <w:pPr>
+        <w:ind w:left="1440" w:hanging="360"/>
+      </w:pPr>
+    </w:lvl>
+    <w:lvl w:ilvl="2" w:tplc="0409001B" w:tentative="1">
+      <w:start w:val="1"/>
+      <w:numFmt w:val="lowerRoman"/>
+      <w:lvlText w:val="%3."/>
+      <w:lvlJc w:val="right"/>
+      <w:pPr>
+        <w:ind w:left="2160" w:hanging="180"/>
+      </w:pPr>
+    </w:lvl>
+    <w:lvl w:ilvl="3" w:tplc="0409000F" w:tentative="1">
+      <w:start w:val="1"/>
+      <w:numFmt w:val="decimal"/>
+      <w:lvlText w:val="%4."/>
+      <w:lvlJc w:val="left"/>
+      <w:pPr>
+        <w:ind w:left="2880" w:hanging="360"/>
+      </w:pPr>
+    </w:lvl>
+    <w:lvl w:ilvl="4" w:tplc="04090019" w:tentative="1">
+      <w:start w:val="1"/>
+      <w:numFmt w:val="lowerLetter"/>
+      <w:lvlText w:val="%5."/>
+      <w:lvlJc w:val="left"/>
+      <w:pPr>
+        <w:ind w:left="3600" w:hanging="360"/>
+      </w:pPr>
+    </w:lvl>
+    <w:lvl w:ilvl="5" w:tplc="0409001B" w:tentative="1">
+      <w:start w:val="1"/>
+      <w:numFmt w:val="lowerRoman"/>
+      <w:lvlText w:val="%6."/>
+      <w:lvlJc w:val="right"/>
+      <w:pPr>
+        <w:ind w:left="4320" w:hanging="180"/>
+      </w:pPr>
+    </w:lvl>
+    <w:lvl w:ilvl="6" w:tplc="0409000F" w:tentative="1">
+      <w:start w:val="1"/>
+      <w:numFmt w:val="decimal"/>
+      <w:lvlText w:val="%7."/>
+      <w:lvlJc w:val="left"/>
+      <w:pPr>
+        <w:ind w:left="5040" w:hanging="360"/>
+      </w:pPr>
+    </w:lvl>
+    <w:lvl w:ilvl="7" w:tplc="04090019" w:tentative="1">
+      <w:start w:val="1"/>
+      <w:numFmt w:val="lowerLetter"/>
+      <w:lvlText w:val="%8."/>
+      <w:lvlJc w:val="left"/>
+      <w:pPr>
+        <w:ind w:left="5760" w:hanging="360"/>
+      </w:pPr>
+    </w:lvl>
+    <w:lvl w:ilvl="8" w:tplc="0409001B" w:tentative="1">
+      <w:start w:val="1"/>
+      <w:numFmt w:val="lowerRoman"/>
+      <w:lvlText w:val="%9."/>
+      <w:lvlJc w:val="right"/>
+      <w:pPr>
+        <w:ind w:left="6480" w:hanging="180"/>
+      </w:pPr>
+    </w:lvl>
+  </w:abstractNum>
+  <w:num w:numId="1">
+    <w:abstractNumId w:val="0"/>
+  </w:num>
+</w:numbering>
 </file>
 
 <file path=word/styles.xml><?xml version="1.0" encoding="utf-8"?>
@@ -157,7 +268,7 @@
       </w:pPr>
     </w:pPrDefault>
   </w:docDefaults>
-  <w:latentStyles w:defLockedState="0" w:defUIPriority="99" w:defSemiHidden="0" w:defUnhideWhenUsed="0" w:defQFormat="0" w:count="376">
+  <w:latentStyles w:defLockedState="0" w:defUIPriority="99" w:defSemiHidden="0" w:defUnhideWhenUsed="0" w:defQFormat="0" w:count="375">
     <w:lsdException w:name="Normal" w:uiPriority="0" w:qFormat="1"/>
     <w:lsdException w:name="heading 1" w:uiPriority="9" w:qFormat="1"/>
     <w:lsdException w:name="heading 2" w:semiHidden="1" w:uiPriority="9" w:unhideWhenUsed="1" w:qFormat="1"/>
@@ -263,6 +374,7 @@
     <w:lsdException w:name="HTML Sample" w:semiHidden="1" w:unhideWhenUsed="1"/>
     <w:lsdException w:name="HTML Typewriter" w:semiHidden="1" w:unhideWhenUsed="1"/>
     <w:lsdException w:name="HTML Variable" w:semiHidden="1" w:unhideWhenUsed="1"/>
+    <w:lsdException w:name="Normal Table" w:semiHidden="1" w:unhideWhenUsed="1"/>
     <w:lsdException w:name="annotation subject" w:semiHidden="1" w:unhideWhenUsed="1"/>
     <w:lsdException w:name="No List" w:semiHidden="1" w:unhideWhenUsed="1"/>
     <w:lsdException w:name="Outline List 1" w:semiHidden="1" w:unhideWhenUsed="1"/>
@@ -309,8 +421,10 @@
     <w:lsdException w:name="Table Subtle 2" w:semiHidden="1" w:unhideWhenUsed="1"/>
     <w:lsdException w:name="Table Web 1" w:semiHidden="1" w:unhideWhenUsed="1"/>
     <w:lsdException w:name="Table Web 2" w:semiHidden="1" w:unhideWhenUsed="1"/>
+    <w:lsdException w:name="Table Web 3" w:semiHidden="1" w:unhideWhenUsed="1"/>
     <w:lsdException w:name="Balloon Text" w:semiHidden="1" w:unhideWhenUsed="1"/>
     <w:lsdException w:name="Table Grid" w:uiPriority="39"/>
+    <w:lsdException w:name="Table Theme" w:semiHidden="1" w:unhideWhenUsed="1"/>
     <w:lsdException w:name="Placeholder Text" w:semiHidden="1"/>
     <w:lsdException w:name="No Spacing" w:uiPriority="1" w:qFormat="1"/>
     <w:lsdException w:name="Light Shading" w:uiPriority="60"/>
@@ -530,7 +644,6 @@
     <w:lsdException w:name="Smart Hyperlink" w:semiHidden="1" w:unhideWhenUsed="1"/>
     <w:lsdException w:name="Hashtag" w:semiHidden="1" w:unhideWhenUsed="1"/>
     <w:lsdException w:name="Unresolved Mention" w:semiHidden="1" w:unhideWhenUsed="1"/>
-    <w:lsdException w:name="Smart Link" w:semiHidden="1" w:unhideWhenUsed="1"/>
   </w:latentStyles>
   <w:style w:type="paragraph" w:default="1" w:styleId="Normal">
     <w:name w:val="Normal"/>
@@ -592,6 +705,17 @@
       <w:sz w:val="18"/>
       <w:szCs w:val="18"/>
     </w:rPr>
+  </w:style>
+  <w:style w:type="paragraph" w:styleId="ListParagraph">
+    <w:name w:val="List Paragraph"/>
+    <w:basedOn w:val="Normal"/>
+    <w:uiPriority w:val="34"/>
+    <w:qFormat/>
+    <w:rsid w:val="00851CB9"/>
+    <w:pPr>
+      <w:ind w:left="720"/>
+      <w:contextualSpacing/>
+    </w:pPr>
   </w:style>
 </w:styles>
 </file>

</xml_diff>